<commit_message>
Starting To Code The Client And The Server
</commit_message>
<xml_diff>
--- a/Other/פרויקט סייבר - שרת ולקוח לשיתוף קבצים חברתי.docx
+++ b/Other/פרויקט סייבר - שרת ולקוח לשיתוף קבצים חברתי.docx
@@ -11,7 +11,7 @@
         <w:spacing w:after="0" w:line="240" w:lineRule="auto"/>
         <w:jc w:val="center"/>
         <w:rPr>
-          <w:rFonts w:asciiTheme="minorBidi" w:hAnsiTheme="minorBidi" w:hint="cs"/>
+          <w:rFonts w:asciiTheme="minorBidi" w:hAnsiTheme="minorBidi"/>
           <w:b/>
           <w:bCs/>
           <w:sz w:val="48"/>
@@ -47,8 +47,6 @@
         </w:rPr>
         <w:t xml:space="preserve"> חברתי</w:t>
       </w:r>
-      <w:bookmarkStart w:id="0" w:name="_GoBack"/>
-      <w:bookmarkEnd w:id="0"/>
     </w:p>
     <w:p>
       <w:pPr>
@@ -5229,6 +5227,133 @@
           <w:rtl/>
           <w:lang w:val="en-US"/>
         </w:rPr>
+        <w:t xml:space="preserve"> </w:t>
+      </w:r>
+      <w:r>
+        <w:rPr>
+          <w:rFonts w:asciiTheme="minorBidi" w:hAnsiTheme="minorBidi" w:hint="cs"/>
+          <w:sz w:val="24"/>
+          <w:szCs w:val="24"/>
+          <w:rtl/>
+          <w:lang w:val="en-US"/>
+        </w:rPr>
+        <w:t>(ספרייה ב-</w:t>
+      </w:r>
+      <w:r>
+        <w:rPr>
+          <w:rFonts w:asciiTheme="minorBidi" w:hAnsiTheme="minorBidi"/>
+          <w:sz w:val="24"/>
+          <w:szCs w:val="24"/>
+          <w:lang w:val="en-US"/>
+        </w:rPr>
+        <w:t>Python</w:t>
+      </w:r>
+      <w:r>
+        <w:rPr>
+          <w:rFonts w:asciiTheme="minorBidi" w:hAnsiTheme="minorBidi" w:hint="cs"/>
+          <w:sz w:val="24"/>
+          <w:szCs w:val="24"/>
+          <w:rtl/>
+          <w:lang w:val="en-US"/>
+        </w:rPr>
+        <w:t xml:space="preserve"> העוזרת לנהל מספר שיחות במקביל) </w:t>
+      </w:r>
+      <w:bookmarkStart w:id="0" w:name="_GoBack"/>
+      <w:bookmarkEnd w:id="0"/>
+      <w:r>
+        <w:rPr>
+          <w:rFonts w:asciiTheme="minorBidi" w:hAnsiTheme="minorBidi" w:hint="cs"/>
+          <w:sz w:val="24"/>
+          <w:szCs w:val="24"/>
+          <w:rtl/>
+          <w:lang w:val="en-US"/>
+        </w:rPr>
+        <w:t>וב-</w:t>
+      </w:r>
+      <w:r>
+        <w:rPr>
+          <w:rFonts w:asciiTheme="minorBidi" w:hAnsiTheme="minorBidi"/>
+          <w:sz w:val="24"/>
+          <w:szCs w:val="24"/>
+          <w:lang w:val="en-US"/>
+        </w:rPr>
+        <w:t>Tornado</w:t>
+      </w:r>
+      <w:r>
+        <w:rPr>
+          <w:rFonts w:asciiTheme="minorBidi" w:hAnsiTheme="minorBidi" w:hint="cs"/>
+          <w:sz w:val="24"/>
+          <w:szCs w:val="24"/>
+          <w:rtl/>
+          <w:lang w:val="en-US"/>
+        </w:rPr>
+        <w:t xml:space="preserve"> (ספרייה ב-</w:t>
+      </w:r>
+      <w:r>
+        <w:rPr>
+          <w:rFonts w:asciiTheme="minorBidi" w:hAnsiTheme="minorBidi"/>
+          <w:sz w:val="24"/>
+          <w:szCs w:val="24"/>
+          <w:lang w:val="en-US"/>
+        </w:rPr>
+        <w:t>Python</w:t>
+      </w:r>
+      <w:r>
+        <w:rPr>
+          <w:rFonts w:asciiTheme="minorBidi" w:hAnsiTheme="minorBidi" w:hint="cs"/>
+          <w:sz w:val="24"/>
+          <w:szCs w:val="24"/>
+          <w:rtl/>
+          <w:lang w:val="en-US"/>
+        </w:rPr>
+        <w:t xml:space="preserve"> לשרת ולקוח שפועלים על פרוטוקול </w:t>
+      </w:r>
+      <w:r>
+        <w:rPr>
+          <w:rFonts w:asciiTheme="minorBidi" w:hAnsiTheme="minorBidi"/>
+          <w:sz w:val="24"/>
+          <w:szCs w:val="24"/>
+          <w:lang w:val="en-US"/>
+        </w:rPr>
+        <w:t>HTTP</w:t>
+      </w:r>
+      <w:r>
+        <w:rPr>
+          <w:rFonts w:asciiTheme="minorBidi" w:hAnsiTheme="minorBidi" w:hint="cs"/>
+          <w:sz w:val="24"/>
+          <w:szCs w:val="24"/>
+          <w:rtl/>
+          <w:lang w:val="en-US"/>
+        </w:rPr>
+        <w:t xml:space="preserve"> שעל </w:t>
+      </w:r>
+      <w:r>
+        <w:rPr>
+          <w:rFonts w:asciiTheme="minorBidi" w:hAnsiTheme="minorBidi"/>
+          <w:sz w:val="24"/>
+          <w:szCs w:val="24"/>
+          <w:lang w:val="en-US"/>
+        </w:rPr>
+        <w:t>TCP</w:t>
+      </w:r>
+      <w:r>
+        <w:rPr>
+          <w:rFonts w:asciiTheme="minorBidi" w:hAnsiTheme="minorBidi" w:hint="cs"/>
+          <w:sz w:val="24"/>
+          <w:szCs w:val="24"/>
+          <w:rtl/>
+          <w:lang w:val="en-US"/>
+        </w:rPr>
+        <w:t xml:space="preserve"> בצורה אסינכרונית)</w:t>
+      </w:r>
+      <w:r>
+        <w:rPr>
+          <w:rFonts w:asciiTheme="minorBidi" w:hAnsiTheme="minorBidi" w:hint="cs"/>
+          <w:sz w:val="24"/>
+          <w:szCs w:val="24"/>
+          <w:rtl/>
+          <w:lang w:val="en-US"/>
+        </w:rPr>
         <w:t xml:space="preserve">. </w:t>
       </w:r>
     </w:p>
@@ -5341,7 +5466,39 @@
           <w:color w:val="252525"/>
           <w:rtl/>
         </w:rPr>
-        <w:t>בבקשה הלקוח שולח פרטים על עצמו ועל הקובץ שהוא רוצה להוריד. אם הוא מוריד הוא מוד</w:t>
+        <w:t xml:space="preserve">בבקשה הלקוח שולח פרטים על עצמו, </w:t>
+      </w:r>
+      <w:r>
+        <w:rPr>
+          <w:rFonts w:ascii="Arial" w:hAnsi="Arial" w:cs="Arial" w:hint="cs"/>
+          <w:color w:val="252525"/>
+          <w:rtl/>
+        </w:rPr>
+        <w:t>על הקובץ שהוא רוצה להוריד</w:t>
+      </w:r>
+      <w:r>
+        <w:rPr>
+          <w:rFonts w:ascii="Arial" w:hAnsi="Arial" w:cs="Arial" w:hint="cs"/>
+          <w:color w:val="252525"/>
+          <w:rtl/>
+        </w:rPr>
+        <w:t xml:space="preserve"> ועל מצב </w:t>
+      </w:r>
+      <w:r>
+        <w:rPr>
+          <w:rFonts w:ascii="Arial" w:hAnsi="Arial" w:cs="Arial" w:hint="cs"/>
+          <w:color w:val="252525"/>
+          <w:rtl/>
+        </w:rPr>
+        <w:t>ההורדה/העלאה של הלקוח בנוגע לקובץ המסוים</w:t>
+      </w:r>
+      <w:r>
+        <w:rPr>
+          <w:rFonts w:ascii="Arial" w:hAnsi="Arial" w:cs="Arial" w:hint="cs"/>
+          <w:color w:val="252525"/>
+          <w:rtl/>
+        </w:rPr>
+        <w:t>. אם הוא מוריד הוא מוד</w:t>
       </w:r>
       <w:r>
         <w:rPr>
@@ -5949,6 +6106,7 @@
           <w:color w:val="252525"/>
           <w:u w:val="single"/>
         </w:rPr>
+        <w:lastRenderedPageBreak/>
         <w:t>YFT-</w:t>
       </w:r>
       <w:r>
@@ -6164,7 +6322,6 @@
           <w:color w:val="252525"/>
           <w:u w:val="single"/>
         </w:rPr>
-        <w:lastRenderedPageBreak/>
         <w:t>YFT-</w:t>
       </w:r>
       <w:r>
@@ -6304,17 +6461,17 @@
           <w:color w:val="252525"/>
           <w:u w:val="single"/>
         </w:rPr>
-        <w:t>P</w:t>
-      </w:r>
-      <w:r>
-        <w:rPr>
-          <w:rFonts w:ascii="Arial" w:hAnsi="Arial" w:cs="Arial"/>
-          <w:b/>
-          <w:bCs/>
-          <w:color w:val="252525"/>
-          <w:u w:val="single"/>
-        </w:rPr>
-        <w:t>ort</w:t>
+        <w:t>Peer</w:t>
+      </w:r>
+      <w:r>
+        <w:rPr>
+          <w:rFonts w:ascii="Arial" w:hAnsi="Arial" w:cs="Arial"/>
+          <w:b/>
+          <w:bCs/>
+          <w:color w:val="252525"/>
+          <w:u w:val="single"/>
+        </w:rPr>
+        <w:t>-Status</w:t>
       </w:r>
       <w:r>
         <w:rPr>
@@ -6331,8 +6488,6 @@
         <w:rPr>
           <w:rFonts w:ascii="Arial" w:hAnsi="Arial" w:cs="Arial" w:hint="cs"/>
           <w:color w:val="252525"/>
-          <w:sz w:val="28"/>
-          <w:szCs w:val="28"/>
           <w:rtl/>
         </w:rPr>
         <w:t xml:space="preserve"> </w:t>
@@ -6340,34 +6495,58 @@
       <w:r>
         <w:rPr>
           <w:rFonts w:ascii="Arial" w:hAnsi="Arial" w:cs="Arial" w:hint="cs"/>
-          <w:color w:val="FF0000"/>
-          <w:rtl/>
-        </w:rPr>
-        <w:t>(במקרה והלקוח עדיין מוריד)</w:t>
-      </w:r>
-      <w:r>
-        <w:rPr>
-          <w:rFonts w:ascii="Arial" w:hAnsi="Arial" w:cs="Arial" w:hint="cs"/>
-          <w:color w:val="252525"/>
-          <w:rtl/>
-        </w:rPr>
-        <w:t xml:space="preserve"> מ</w:t>
-      </w:r>
-      <w:r>
-        <w:rPr>
-          <w:rFonts w:ascii="Arial" w:hAnsi="Arial" w:cs="Arial" w:hint="cs"/>
-          <w:color w:val="252525"/>
-          <w:rtl/>
-        </w:rPr>
-        <w:t>ספר הפורט שעליו הלקוח מאזין ומחכ</w:t>
-      </w:r>
-      <w:r>
-        <w:rPr>
-          <w:rFonts w:ascii="Arial" w:hAnsi="Arial" w:cs="Arial" w:hint="cs"/>
-          <w:color w:val="252525"/>
-          <w:rtl/>
-        </w:rPr>
-        <w:t xml:space="preserve">ה למידע מלקוח אחר שמעלה. </w:t>
+          <w:color w:val="252525"/>
+          <w:rtl/>
+        </w:rPr>
+        <w:t xml:space="preserve">מצב ההורדה/העלאה של הלקוח בנוגע לקובץ המסוים. אם 0, זאת אומרת </w:t>
+      </w:r>
+      <w:r>
+        <w:rPr>
+          <w:rFonts w:ascii="Arial" w:hAnsi="Arial" w:cs="Arial" w:hint="cs"/>
+          <w:color w:val="252525"/>
+          <w:rtl/>
+        </w:rPr>
+        <w:t xml:space="preserve">שהלקוח </w:t>
+      </w:r>
+      <w:r>
+        <w:rPr>
+          <w:rFonts w:ascii="Arial" w:hAnsi="Arial" w:cs="Arial" w:hint="cs"/>
+          <w:color w:val="252525"/>
+          <w:rtl/>
+        </w:rPr>
+        <w:t>מתחיל להוריד את הקובץ ולכן השרת יצרף אותו לרשימת המורידים/מעלים</w:t>
+      </w:r>
+      <w:r>
+        <w:rPr>
+          <w:rFonts w:ascii="Arial" w:hAnsi="Arial" w:cs="Arial" w:hint="cs"/>
+          <w:color w:val="252525"/>
+          <w:rtl/>
+        </w:rPr>
+        <w:t xml:space="preserve"> (השרת יבדוק קודם אם הוא כבר לא נמצא שם)</w:t>
+      </w:r>
+      <w:r>
+        <w:rPr>
+          <w:rFonts w:ascii="Arial" w:hAnsi="Arial" w:cs="Arial" w:hint="cs"/>
+          <w:color w:val="252525"/>
+          <w:rtl/>
+        </w:rPr>
+        <w:t>. אם 1 זאת אומרת שהלקוח כבר מוריד או מעלה והוא נמצא ברשימה. אם 2, השרת ימחק את ה</w:t>
+      </w:r>
+      <w:r>
+        <w:rPr>
+          <w:rFonts w:ascii="Arial" w:hAnsi="Arial" w:cs="Arial" w:hint="cs"/>
+          <w:color w:val="252525"/>
+          <w:rtl/>
+        </w:rPr>
+        <w:t>לקוח מרשימת המורידים/מעלים והוא</w:t>
+      </w:r>
+      <w:r>
+        <w:rPr>
+          <w:rFonts w:ascii="Arial" w:hAnsi="Arial" w:cs="Arial" w:hint="cs"/>
+          <w:color w:val="252525"/>
+          <w:rtl/>
+        </w:rPr>
+        <w:t xml:space="preserve"> יתעלם משאר הכותרות. </w:t>
       </w:r>
     </w:p>
     <w:p>
@@ -6405,7 +6584,17 @@
           <w:color w:val="252525"/>
           <w:u w:val="single"/>
         </w:rPr>
-        <w:t>Request-Piece-Index</w:t>
+        <w:t>P</w:t>
+      </w:r>
+      <w:r>
+        <w:rPr>
+          <w:rFonts w:ascii="Arial" w:hAnsi="Arial" w:cs="Arial"/>
+          <w:b/>
+          <w:bCs/>
+          <w:color w:val="252525"/>
+          <w:u w:val="single"/>
+        </w:rPr>
+        <w:t>ort</w:t>
       </w:r>
       <w:r>
         <w:rPr>
@@ -6422,6 +6611,8 @@
         <w:rPr>
           <w:rFonts w:ascii="Arial" w:hAnsi="Arial" w:cs="Arial" w:hint="cs"/>
           <w:color w:val="252525"/>
+          <w:sz w:val="28"/>
+          <w:szCs w:val="28"/>
           <w:rtl/>
         </w:rPr>
         <w:t xml:space="preserve"> </w:t>
@@ -6432,15 +6623,31 @@
           <w:color w:val="FF0000"/>
           <w:rtl/>
         </w:rPr>
-        <w:t xml:space="preserve">(במקרה והלקוח עדיין מוריד) </w:t>
-      </w:r>
-      <w:r>
-        <w:rPr>
-          <w:rFonts w:ascii="Arial" w:hAnsi="Arial" w:cs="Arial" w:hint="cs"/>
-          <w:color w:val="252525"/>
-          <w:rtl/>
-        </w:rPr>
-        <w:t xml:space="preserve">האינדקס של החלק הבא שהלקוח רוצה להוריד. </w:t>
+        <w:t>(במקרה והלקוח עדיין מוריד)</w:t>
+      </w:r>
+      <w:r>
+        <w:rPr>
+          <w:rFonts w:ascii="Arial" w:hAnsi="Arial" w:cs="Arial" w:hint="cs"/>
+          <w:color w:val="252525"/>
+          <w:rtl/>
+        </w:rPr>
+        <w:t xml:space="preserve"> מ</w:t>
+      </w:r>
+      <w:r>
+        <w:rPr>
+          <w:rFonts w:ascii="Arial" w:hAnsi="Arial" w:cs="Arial" w:hint="cs"/>
+          <w:color w:val="252525"/>
+          <w:rtl/>
+        </w:rPr>
+        <w:t>ספר הפורט שעליו הלקוח מאזין ומחכ</w:t>
+      </w:r>
+      <w:r>
+        <w:rPr>
+          <w:rFonts w:ascii="Arial" w:hAnsi="Arial" w:cs="Arial" w:hint="cs"/>
+          <w:color w:val="252525"/>
+          <w:rtl/>
+        </w:rPr>
+        <w:t xml:space="preserve">ה למידע מלקוח אחר שמעלה. </w:t>
       </w:r>
     </w:p>
     <w:p>
@@ -6478,7 +6685,7 @@
           <w:color w:val="252525"/>
           <w:u w:val="single"/>
         </w:rPr>
-        <w:t>Finished-Piece-Index</w:t>
+        <w:t>Request-Piece-Index</w:t>
       </w:r>
       <w:r>
         <w:rPr>
@@ -6505,15 +6712,15 @@
           <w:color w:val="FF0000"/>
           <w:rtl/>
         </w:rPr>
-        <w:t xml:space="preserve">(במקרה והלקוח עדיין מוריד וסיים להוריד חלק) </w:t>
-      </w:r>
-      <w:r>
-        <w:rPr>
-          <w:rFonts w:ascii="Arial" w:hAnsi="Arial" w:cs="Arial" w:hint="cs"/>
-          <w:color w:val="252525"/>
-          <w:rtl/>
-        </w:rPr>
-        <w:t xml:space="preserve">האינדקס של החלק שהלקוח סיים להוריד ויכול להעלות עכשיו. </w:t>
+        <w:t xml:space="preserve">(במקרה והלקוח עדיין מוריד) </w:t>
+      </w:r>
+      <w:r>
+        <w:rPr>
+          <w:rFonts w:ascii="Arial" w:hAnsi="Arial" w:cs="Arial" w:hint="cs"/>
+          <w:color w:val="252525"/>
+          <w:rtl/>
+        </w:rPr>
+        <w:t xml:space="preserve">האינדקס של החלק הבא שהלקוח רוצה להוריד. </w:t>
       </w:r>
     </w:p>
     <w:p>
@@ -6551,6 +6758,79 @@
           <w:color w:val="252525"/>
           <w:u w:val="single"/>
         </w:rPr>
+        <w:t>Finished-Piece-Index</w:t>
+      </w:r>
+      <w:r>
+        <w:rPr>
+          <w:rFonts w:ascii="Arial" w:hAnsi="Arial" w:cs="Arial" w:hint="cs"/>
+          <w:b/>
+          <w:bCs/>
+          <w:color w:val="252525"/>
+          <w:u w:val="single"/>
+          <w:rtl/>
+        </w:rPr>
+        <w:t>-</w:t>
+      </w:r>
+      <w:r>
+        <w:rPr>
+          <w:rFonts w:ascii="Arial" w:hAnsi="Arial" w:cs="Arial" w:hint="cs"/>
+          <w:color w:val="252525"/>
+          <w:rtl/>
+        </w:rPr>
+        <w:t xml:space="preserve"> </w:t>
+      </w:r>
+      <w:r>
+        <w:rPr>
+          <w:rFonts w:ascii="Arial" w:hAnsi="Arial" w:cs="Arial" w:hint="cs"/>
+          <w:color w:val="FF0000"/>
+          <w:rtl/>
+        </w:rPr>
+        <w:t xml:space="preserve">(במקרה והלקוח עדיין מוריד וסיים להוריד חלק) </w:t>
+      </w:r>
+      <w:r>
+        <w:rPr>
+          <w:rFonts w:ascii="Arial" w:hAnsi="Arial" w:cs="Arial" w:hint="cs"/>
+          <w:color w:val="252525"/>
+          <w:rtl/>
+        </w:rPr>
+        <w:t xml:space="preserve">האינדקס של החלק שהלקוח סיים להוריד ויכול להעלות עכשיו. </w:t>
+      </w:r>
+    </w:p>
+    <w:p>
+      <w:pPr>
+        <w:pStyle w:val="NormalWeb"/>
+        <w:numPr>
+          <w:ilvl w:val="0"/>
+          <w:numId w:val="13"/>
+        </w:numPr>
+        <w:shd w:val="clear" w:color="auto" w:fill="FFFFFF"/>
+        <w:bidi/>
+        <w:spacing w:before="120" w:beforeAutospacing="0" w:after="120" w:afterAutospacing="0" w:line="336" w:lineRule="atLeast"/>
+        <w:rPr>
+          <w:rFonts w:ascii="Arial" w:hAnsi="Arial" w:cs="Arial"/>
+          <w:color w:val="252525"/>
+          <w:sz w:val="28"/>
+          <w:szCs w:val="28"/>
+        </w:rPr>
+      </w:pPr>
+      <w:r>
+        <w:rPr>
+          <w:rFonts w:ascii="Arial" w:hAnsi="Arial" w:cs="Arial"/>
+          <w:b/>
+          <w:bCs/>
+          <w:color w:val="252525"/>
+          <w:u w:val="single"/>
+        </w:rPr>
+        <w:t>YFT-</w:t>
+      </w:r>
+      <w:r>
+        <w:rPr>
+          <w:rFonts w:ascii="Arial" w:hAnsi="Arial" w:cs="Arial"/>
+          <w:b/>
+          <w:bCs/>
+          <w:color w:val="252525"/>
+          <w:u w:val="single"/>
+        </w:rPr>
         <w:t>Upload-Piece</w:t>
       </w:r>
       <w:r>
@@ -7690,7 +7970,16 @@
           <w:color w:val="252525"/>
           <w:rtl/>
         </w:rPr>
-        <w:t xml:space="preserve"> יהיה רשום שיש בידיו את כל החלקים) וישלח לו בתגובה הודעת אישור או שגיאה אם קרתה. </w:t>
+        <w:t xml:space="preserve"> יהיה רשום שיש בידיו את כל החלקים) וישלח לו בתגובה </w:t>
+      </w:r>
+      <w:r>
+        <w:rPr>
+          <w:rFonts w:ascii="Arial" w:hAnsi="Arial" w:cs="Arial" w:hint="cs"/>
+          <w:color w:val="252525"/>
+          <w:rtl/>
+        </w:rPr>
+        <w:lastRenderedPageBreak/>
+        <w:t xml:space="preserve">הודעת אישור או שגיאה אם קרתה. </w:t>
       </w:r>
       <w:r>
         <w:rPr>
@@ -8035,17 +8324,7 @@
           <w:color w:val="252525"/>
           <w:u w:val="single"/>
         </w:rPr>
-        <w:t>YFT-</w:t>
-      </w:r>
-      <w:r>
-        <w:rPr>
-          <w:rFonts w:ascii="Arial" w:hAnsi="Arial" w:cs="Arial"/>
-          <w:b/>
-          <w:bCs/>
-          <w:color w:val="252525"/>
-          <w:u w:val="single"/>
-        </w:rPr>
-        <w:t>Upload-Piece</w:t>
+        <w:t>YFT-Peer-Status</w:t>
       </w:r>
       <w:r>
         <w:rPr>
@@ -8064,23 +8343,62 @@
           <w:color w:val="252525"/>
           <w:rtl/>
         </w:rPr>
-        <w:t xml:space="preserve"> מכיל 1 אם הלקוח יכול להעלות חלק</w:t>
-      </w:r>
-      <w:r>
-        <w:rPr>
-          <w:rFonts w:ascii="Arial" w:hAnsi="Arial" w:cs="Arial" w:hint="cs"/>
-          <w:color w:val="252525"/>
-          <w:rtl/>
-        </w:rPr>
-        <w:t>/ים</w:t>
-      </w:r>
-      <w:r>
-        <w:rPr>
-          <w:rFonts w:ascii="Arial" w:hAnsi="Arial" w:cs="Arial" w:hint="cs"/>
-          <w:color w:val="252525"/>
-          <w:rtl/>
-        </w:rPr>
-        <w:t xml:space="preserve">. </w:t>
+        <w:t xml:space="preserve"> </w:t>
+      </w:r>
+      <w:r>
+        <w:rPr>
+          <w:rFonts w:ascii="Arial" w:hAnsi="Arial" w:cs="Arial" w:hint="cs"/>
+          <w:color w:val="252525"/>
+          <w:rtl/>
+        </w:rPr>
+        <w:t>מצב ההורדה/העלאה של הלקוח בנוגע לקובץ המסויים. יכול להכיל 0 או 1 או 2 כמו שהוסבר כותרת הבקשה של הפרוטוקול בין הלקוח לשרת ה-</w:t>
+      </w:r>
+      <w:r>
+        <w:rPr>
+          <w:rFonts w:ascii="Arial" w:hAnsi="Arial" w:cs="Arial" w:hint="cs"/>
+          <w:color w:val="252525"/>
+          <w:rtl/>
+        </w:rPr>
+        <w:t xml:space="preserve"> </w:t>
+      </w:r>
+      <w:r>
+        <w:rPr>
+          <w:rFonts w:ascii="Arial" w:hAnsi="Arial" w:cs="Arial"/>
+          <w:color w:val="252525"/>
+        </w:rPr>
+        <w:t>Tracker</w:t>
+      </w:r>
+      <w:r>
+        <w:rPr>
+          <w:rFonts w:ascii="Arial" w:hAnsi="Arial" w:cs="Arial" w:hint="cs"/>
+          <w:color w:val="252525"/>
+          <w:rtl/>
+        </w:rPr>
+        <w:t xml:space="preserve"> </w:t>
+      </w:r>
+      <w:r>
+        <w:rPr>
+          <w:rFonts w:ascii="Arial" w:hAnsi="Arial" w:cs="Arial" w:hint="cs"/>
+          <w:color w:val="FF0000"/>
+          <w:rtl/>
+        </w:rPr>
+        <w:t>(במקרה זה יהיה חייב להיות 0)</w:t>
+      </w:r>
+      <w:r>
+        <w:rPr>
+          <w:rFonts w:ascii="Arial" w:hAnsi="Arial" w:cs="Arial" w:hint="cs"/>
+          <w:color w:val="252525"/>
+          <w:rtl/>
+        </w:rPr>
+        <w:t>.</w:t>
+      </w:r>
+      <w:r>
+        <w:rPr>
+          <w:rFonts w:ascii="Arial" w:hAnsi="Arial" w:cs="Arial" w:hint="cs"/>
+          <w:color w:val="252525"/>
+          <w:rtl/>
+        </w:rPr>
+        <w:t xml:space="preserve"> </w:t>
       </w:r>
     </w:p>
     <w:p>
@@ -8108,6 +8426,111 @@
           <w:color w:val="252525"/>
           <w:u w:val="single"/>
         </w:rPr>
+        <w:t>YFT-</w:t>
+      </w:r>
+      <w:r>
+        <w:rPr>
+          <w:rFonts w:ascii="Arial" w:hAnsi="Arial" w:cs="Arial"/>
+          <w:b/>
+          <w:bCs/>
+          <w:color w:val="252525"/>
+          <w:u w:val="single"/>
+        </w:rPr>
+        <w:t>Upload-Piece</w:t>
+      </w:r>
+      <w:r>
+        <w:rPr>
+          <w:rFonts w:ascii="Arial" w:hAnsi="Arial" w:cs="Arial" w:hint="cs"/>
+          <w:b/>
+          <w:bCs/>
+          <w:color w:val="252525"/>
+          <w:u w:val="single"/>
+          <w:rtl/>
+        </w:rPr>
+        <w:t>-</w:t>
+      </w:r>
+      <w:r>
+        <w:rPr>
+          <w:rFonts w:ascii="Arial" w:hAnsi="Arial" w:cs="Arial" w:hint="cs"/>
+          <w:color w:val="252525"/>
+          <w:rtl/>
+        </w:rPr>
+        <w:t xml:space="preserve"> מכיל 1 אם הלקוח יכול להעלות חלק</w:t>
+      </w:r>
+      <w:r>
+        <w:rPr>
+          <w:rFonts w:ascii="Arial" w:hAnsi="Arial" w:cs="Arial" w:hint="cs"/>
+          <w:color w:val="252525"/>
+          <w:rtl/>
+        </w:rPr>
+        <w:t>/ים</w:t>
+      </w:r>
+      <w:r>
+        <w:rPr>
+          <w:rFonts w:ascii="Arial" w:hAnsi="Arial" w:cs="Arial" w:hint="cs"/>
+          <w:color w:val="252525"/>
+          <w:rtl/>
+        </w:rPr>
+        <w:t xml:space="preserve"> </w:t>
+      </w:r>
+      <w:r>
+        <w:rPr>
+          <w:rFonts w:ascii="Arial" w:hAnsi="Arial" w:cs="Arial" w:hint="cs"/>
+          <w:color w:val="FF0000"/>
+          <w:rtl/>
+        </w:rPr>
+        <w:t xml:space="preserve">(במקרה הזה יהיה חייב </w:t>
+      </w:r>
+      <w:r>
+        <w:rPr>
+          <w:rFonts w:ascii="Arial" w:hAnsi="Arial" w:cs="Arial" w:hint="cs"/>
+          <w:color w:val="FF0000"/>
+          <w:rtl/>
+        </w:rPr>
+        <w:t>להיות</w:t>
+      </w:r>
+      <w:r>
+        <w:rPr>
+          <w:rFonts w:ascii="Arial" w:hAnsi="Arial" w:cs="Arial" w:hint="cs"/>
+          <w:color w:val="FF0000"/>
+          <w:rtl/>
+        </w:rPr>
+        <w:t xml:space="preserve"> 1)</w:t>
+      </w:r>
+      <w:r>
+        <w:rPr>
+          <w:rFonts w:ascii="Arial" w:hAnsi="Arial" w:cs="Arial" w:hint="cs"/>
+          <w:color w:val="252525"/>
+          <w:rtl/>
+        </w:rPr>
+        <w:t xml:space="preserve">. </w:t>
+      </w:r>
+    </w:p>
+    <w:p>
+      <w:pPr>
+        <w:pStyle w:val="NormalWeb"/>
+        <w:numPr>
+          <w:ilvl w:val="0"/>
+          <w:numId w:val="13"/>
+        </w:numPr>
+        <w:shd w:val="clear" w:color="auto" w:fill="FFFFFF"/>
+        <w:bidi/>
+        <w:spacing w:before="120" w:beforeAutospacing="0" w:after="120" w:afterAutospacing="0" w:line="336" w:lineRule="atLeast"/>
+        <w:rPr>
+          <w:rFonts w:ascii="Arial" w:hAnsi="Arial" w:cs="Arial"/>
+          <w:color w:val="252525"/>
+          <w:sz w:val="28"/>
+          <w:szCs w:val="28"/>
+        </w:rPr>
+      </w:pPr>
+      <w:r>
+        <w:rPr>
+          <w:rFonts w:ascii="Arial" w:hAnsi="Arial" w:cs="Arial"/>
+          <w:b/>
+          <w:bCs/>
+          <w:color w:val="252525"/>
+          <w:u w:val="single"/>
+        </w:rPr>
         <w:t>Body</w:t>
       </w:r>
       <w:r>
@@ -8183,7 +8606,6 @@
           <w:u w:val="single"/>
           <w:rtl/>
         </w:rPr>
-        <w:lastRenderedPageBreak/>
         <w:t xml:space="preserve">כותרות </w:t>
       </w:r>
       <w:r>
@@ -8637,7 +9059,44 @@
           <w:color w:val="252525"/>
           <w:rtl/>
         </w:rPr>
-        <w:t xml:space="preserve">השיחה בין השרת ללקוח פתוחה, אז הלקוח יופיע ברשימה. כאשר לקוח מבקש להוריד חלק מסוים, השרת יחפש את המעלה המתאים ביותר על ידי כך שהוא יעבור על רשימת הלקוחות, יבדוק אם הם יכולים להעלות ואם הם יכולים להעלות את החלק המתאים. לקוח שיכול להעלות הוא לקוח ששלח לשרת בקשה עם </w:t>
+        <w:t xml:space="preserve">הלקוח לא שלח בכותרת </w:t>
+      </w:r>
+      <w:r>
+        <w:rPr>
+          <w:rFonts w:ascii="Arial" w:hAnsi="Arial" w:cs="Arial"/>
+          <w:color w:val="252525"/>
+        </w:rPr>
+        <w:t xml:space="preserve"> YFT-</w:t>
+      </w:r>
+      <w:r>
+        <w:rPr>
+          <w:rFonts w:ascii="Arial" w:hAnsi="Arial" w:cs="Arial"/>
+          <w:color w:val="252525"/>
+        </w:rPr>
+        <w:t>Peer</w:t>
+      </w:r>
+      <w:r>
+        <w:rPr>
+          <w:rFonts w:ascii="Arial" w:hAnsi="Arial" w:cs="Arial"/>
+          <w:color w:val="252525"/>
+        </w:rPr>
+        <w:t>-Status</w:t>
+      </w:r>
+      <w:r>
+        <w:rPr>
+          <w:rFonts w:ascii="Arial" w:hAnsi="Arial" w:cs="Arial" w:hint="cs"/>
+          <w:color w:val="252525"/>
+          <w:rtl/>
+        </w:rPr>
+        <w:t xml:space="preserve"> 2 אז הוא יופיע ברשימה</w:t>
+      </w:r>
+      <w:r>
+        <w:rPr>
+          <w:rFonts w:ascii="Arial" w:hAnsi="Arial" w:cs="Arial" w:hint="cs"/>
+          <w:color w:val="252525"/>
+          <w:rtl/>
+        </w:rPr>
+        <w:t xml:space="preserve">. כאשר לקוח מבקש להוריד חלק מסוים, השרת יחפש את המעלה המתאים ביותר על ידי כך שהוא יעבור על רשימת הלקוחות, יבדוק אם הם יכולים להעלות ואם הם יכולים להעלות את החלק המתאים. לקוח שיכול להעלות הוא לקוח ששלח לשרת בקשה עם </w:t>
       </w:r>
       <w:r>
         <w:rPr>
@@ -9095,7 +9554,17 @@
                             <w:sz w:val="20"/>
                             <w:szCs w:val="20"/>
                           </w:rPr>
-                          <w:t>[Peer-id, 10.1.1.</w:t>
+                          <w:t xml:space="preserve">[Peer-id, </w:t>
+                        </w:r>
+                        <w:r>
+                          <w:rPr>
+                            <w:rFonts w:ascii="Arial" w:hAnsi="Arial" w:cs="Arial"/>
+                            <w:color w:val="252525"/>
+                            <w:sz w:val="20"/>
+                            <w:szCs w:val="20"/>
+                          </w:rPr>
+                          <w:lastRenderedPageBreak/>
+                          <w:t>10.1.1.</w:t>
                         </w:r>
                         <w:r>
                           <w:rPr>
@@ -9166,6 +9635,7 @@
                       <w:sz w:val="20"/>
                       <w:szCs w:val="20"/>
                     </w:rPr>
+                    <w:lastRenderedPageBreak/>
                     <w:t>Num-Pieces</w:t>
                   </w:r>
                 </w:p>
@@ -9251,6 +9721,7 @@
                             <w:sz w:val="28"/>
                             <w:szCs w:val="28"/>
                           </w:rPr>
+                          <w:lastRenderedPageBreak/>
                           <w:t>[</w:t>
                         </w:r>
                         <w:r>
@@ -9511,7 +9982,17 @@
                             <w:sz w:val="20"/>
                             <w:szCs w:val="20"/>
                           </w:rPr>
-                          <w:t>[Peer-id, 10.1.1.</w:t>
+                          <w:t xml:space="preserve">[Peer-id, </w:t>
+                        </w:r>
+                        <w:r>
+                          <w:rPr>
+                            <w:rFonts w:ascii="Arial" w:hAnsi="Arial" w:cs="Arial"/>
+                            <w:color w:val="252525"/>
+                            <w:sz w:val="20"/>
+                            <w:szCs w:val="20"/>
+                          </w:rPr>
+                          <w:lastRenderedPageBreak/>
+                          <w:t>10.1.1.</w:t>
                         </w:r>
                         <w:r>
                           <w:rPr>
@@ -9582,6 +10063,7 @@
                       <w:sz w:val="20"/>
                       <w:szCs w:val="20"/>
                     </w:rPr>
+                    <w:lastRenderedPageBreak/>
                     <w:t>Num-Pieces</w:t>
                   </w:r>
                 </w:p>
@@ -9635,6 +10117,7 @@
           <w:u w:val="single"/>
           <w:rtl/>
         </w:rPr>
+        <w:lastRenderedPageBreak/>
         <w:t xml:space="preserve">בין הלקוח המוריד ללקוח המעלה: </w:t>
       </w:r>
     </w:p>
@@ -10572,6 +11055,7 @@
           <w:color w:val="252525"/>
           <w:rtl/>
         </w:rPr>
+        <w:lastRenderedPageBreak/>
         <w:t xml:space="preserve">בעת הורדה או העלאה של קובץ מסוים, הלקוח יכול לתקשר רק עם שרת </w:t>
       </w:r>
       <w:r>
@@ -11116,7 +11600,6 @@
           <w:color w:val="252525"/>
           <w:rtl/>
         </w:rPr>
-        <w:lastRenderedPageBreak/>
         <w:t>ליישם דרכים נוספות</w:t>
       </w:r>
       <w:r>
@@ -11605,6 +12088,7 @@
           <w:color w:val="252525"/>
           <w:rtl/>
         </w:rPr>
+        <w:lastRenderedPageBreak/>
         <w:t xml:space="preserve">למדתי הרבה דברים </w:t>
       </w:r>
       <w:r>
@@ -14897,7 +15381,7 @@
 </file>
 
 <file path=customXml/itemProps1.xml><?xml version="1.0" encoding="utf-8"?>
-<ds:datastoreItem xmlns:ds="http://schemas.openxmlformats.org/officeDocument/2006/customXml" ds:itemID="{17C8F61C-2D7D-4A3D-BAEB-1B6C3BC3C679}">
+<ds:datastoreItem xmlns:ds="http://schemas.openxmlformats.org/officeDocument/2006/customXml" ds:itemID="{0618AB5D-D675-476B-BB7C-BB36A7BD6392}">
   <ds:schemaRefs>
     <ds:schemaRef ds:uri="http://schemas.openxmlformats.org/officeDocument/2006/bibliography"/>
   </ds:schemaRefs>

</xml_diff>